<commit_message>
Steering is not working. It doesn't move correctly in any od the algorithms, so I amgoing to fox that, one at a time.
 Also, the screen goes black if the steering is implemented. Might be "winding up" something. Buffer overflow kinda situation.
</commit_message>
<xml_diff>
--- a/boids/Resources/Design Explanations.docx
+++ b/boids/Resources/Design Explanations.docx
@@ -449,7 +449,21 @@
         <w:rPr>
           <w:lang w:val="en-US"/>
         </w:rPr>
-        <w:t>response for distant boids 3) linear region for nearby boids</w:t>
+        <w:t xml:space="preserve">response for distant boids 3) </w:t>
+      </w:r>
+      <w:r>
+        <w:rPr>
+          <w:lang w:val="en-US"/>
+        </w:rPr>
+        <w:t>constant</w:t>
+      </w:r>
+      <w:bookmarkStart w:id="0" w:name="_GoBack"/>
+      <w:bookmarkEnd w:id="0"/>
+      <w:r>
+        <w:rPr>
+          <w:lang w:val="en-US"/>
+        </w:rPr>
+        <w:t xml:space="preserve"> region for nearby boids</w:t>
       </w:r>
       <w:r>
         <w:rPr>
@@ -516,21 +530,7 @@
         <w:rPr>
           <w:lang w:val="en-US"/>
         </w:rPr>
-        <w:t xml:space="preserve">Distant boids have a very minor influence over </w:t>
-      </w:r>
-      <w:proofErr w:type="spellStart"/>
-      <w:r>
-        <w:rPr>
-          <w:lang w:val="en-US"/>
-        </w:rPr>
-        <w:t>it’s</w:t>
-      </w:r>
-      <w:proofErr w:type="spellEnd"/>
-      <w:r>
-        <w:rPr>
-          <w:lang w:val="en-US"/>
-        </w:rPr>
-        <w:t xml:space="preserve"> own behaviors</w:t>
+        <w:t>Distant boids have a very minor influence over it’s own behaviors</w:t>
       </w:r>
       <w:r>
         <w:rPr>
@@ -607,41 +607,7 @@
         <w:rPr>
           <w:lang w:val="en-US"/>
         </w:rPr>
-        <w:t xml:space="preserve">The following curve shows how strongly the boids </w:t>
-      </w:r>
-      <w:r>
-        <w:rPr>
-          <w:lang w:val="en-US"/>
-        </w:rPr>
-        <w:t xml:space="preserve"> seek to steer toward the </w:t>
-      </w:r>
-      <w:proofErr w:type="spellStart"/>
-      <w:r>
-        <w:rPr>
-          <w:lang w:val="en-US"/>
-        </w:rPr>
-        <w:t>centre</w:t>
-      </w:r>
-      <w:proofErr w:type="spellEnd"/>
-      <w:r>
-        <w:rPr>
-          <w:lang w:val="en-US"/>
-        </w:rPr>
-        <w:t xml:space="preserve"> of the flock, with the “</w:t>
-      </w:r>
-      <w:proofErr w:type="spellStart"/>
-      <w:r>
-        <w:rPr>
-          <w:lang w:val="en-US"/>
-        </w:rPr>
-        <w:t>centre</w:t>
-      </w:r>
-      <w:proofErr w:type="spellEnd"/>
-      <w:r>
-        <w:rPr>
-          <w:lang w:val="en-US"/>
-        </w:rPr>
-        <w:t>” being estimated based on the weighted contribution of every other boid, with this weighting formula:</w:t>
+        <w:t>The following curve shows how strongly the boids  seek to steer toward the centre of the flock, with the “centre” being estimated based on the weighted contribution of every other boid, with this weighting formula:</w:t>
       </w:r>
     </w:p>
     <w:p>
@@ -872,13 +838,7 @@
         <w:rPr>
           <w:lang w:val="en-US"/>
         </w:rPr>
-        <w:t xml:space="preserve">The important aspects of this curve are 1) </w:t>
-      </w:r>
-      <w:r>
-        <w:rPr>
-          <w:lang w:val="en-US"/>
-        </w:rPr>
-        <w:t xml:space="preserve">The smooth response 2) </w:t>
+        <w:t xml:space="preserve">The important aspects of this curve are 1) The smooth response 2) </w:t>
       </w:r>
       <w:r>
         <w:rPr>
@@ -886,8 +846,6 @@
         </w:rPr>
         <w:t>negligible</w:t>
       </w:r>
-      <w:bookmarkStart w:id="0" w:name="_GoBack"/>
-      <w:bookmarkEnd w:id="0"/>
       <w:r>
         <w:rPr>
           <w:lang w:val="en-US"/>
@@ -905,13 +863,7 @@
         <w:rPr>
           <w:lang w:val="en-US"/>
         </w:rPr>
-        <w:t xml:space="preserve">In future, it would be </w:t>
-      </w:r>
-      <w:r>
-        <w:rPr>
-          <w:lang w:val="en-US"/>
-        </w:rPr>
-        <w:t>useful that this does not asymptote at zero, because a cluster of very distant boids will still have an effect over an isolated boid (or an isolated sub-flock) to re-join the main flock.</w:t>
+        <w:t>In future, it would be useful that this does not asymptote at zero, because a cluster of very distant boids will still have an effect over an isolated boid (or an isolated sub-flock) to re-join the main flock.</w:t>
       </w:r>
     </w:p>
     <w:sectPr>
@@ -1038,7 +990,7 @@
       </w:pPr>
     </w:pPrDefault>
   </w:docDefaults>
-  <w:latentStyles w:defLockedState="0" w:defUIPriority="99" w:defSemiHidden="0" w:defUnhideWhenUsed="0" w:defQFormat="0" w:count="377">
+  <w:latentStyles w:defLockedState="0" w:defUIPriority="99" w:defSemiHidden="0" w:defUnhideWhenUsed="0" w:defQFormat="0" w:count="376">
     <w:lsdException w:name="Normal" w:uiPriority="0" w:qFormat="1"/>
     <w:lsdException w:name="heading 1" w:uiPriority="9" w:qFormat="1"/>
     <w:lsdException w:name="heading 2" w:semiHidden="1" w:uiPriority="9" w:unhideWhenUsed="1" w:qFormat="1"/>
@@ -1144,6 +1096,7 @@
     <w:lsdException w:name="HTML Sample" w:semiHidden="1" w:unhideWhenUsed="1"/>
     <w:lsdException w:name="HTML Typewriter" w:semiHidden="1" w:unhideWhenUsed="1"/>
     <w:lsdException w:name="HTML Variable" w:semiHidden="1" w:unhideWhenUsed="1"/>
+    <w:lsdException w:name="Normal Table" w:semiHidden="1" w:unhideWhenUsed="1"/>
     <w:lsdException w:name="annotation subject" w:semiHidden="1" w:unhideWhenUsed="1"/>
     <w:lsdException w:name="No List" w:semiHidden="1" w:unhideWhenUsed="1"/>
     <w:lsdException w:name="Outline List 1" w:semiHidden="1" w:unhideWhenUsed="1"/>
@@ -1189,9 +1142,11 @@
     <w:lsdException w:name="Table Subtle 1" w:semiHidden="1" w:unhideWhenUsed="1"/>
     <w:lsdException w:name="Table Subtle 2" w:semiHidden="1" w:unhideWhenUsed="1"/>
     <w:lsdException w:name="Table Web 1" w:semiHidden="1" w:unhideWhenUsed="1"/>
+    <w:lsdException w:name="Table Web 2" w:semiHidden="1" w:unhideWhenUsed="1"/>
     <w:lsdException w:name="Table Web 3" w:semiHidden="1" w:unhideWhenUsed="1"/>
     <w:lsdException w:name="Balloon Text" w:semiHidden="1" w:unhideWhenUsed="1"/>
     <w:lsdException w:name="Table Grid" w:uiPriority="39"/>
+    <w:lsdException w:name="Table Theme" w:semiHidden="1" w:unhideWhenUsed="1"/>
     <w:lsdException w:name="Placeholder Text" w:semiHidden="1"/>
     <w:lsdException w:name="No Spacing" w:uiPriority="1" w:qFormat="1"/>
     <w:lsdException w:name="Light Shading" w:uiPriority="60"/>
@@ -1412,7 +1367,6 @@
     <w:lsdException w:name="Hashtag" w:semiHidden="1" w:unhideWhenUsed="1"/>
     <w:lsdException w:name="Unresolved Mention" w:semiHidden="1" w:unhideWhenUsed="1"/>
     <w:lsdException w:name="Smart Link" w:semiHidden="1" w:unhideWhenUsed="1"/>
-    <w:lsdException w:name="Smart Link Error" w:semiHidden="1" w:unhideWhenUsed="1"/>
   </w:latentStyles>
   <w:style w:type="paragraph" w:default="1" w:styleId="Normal">
     <w:name w:val="Normal"/>

</xml_diff>